<commit_message>
Updated ReadMe with Travis.ci Badge
</commit_message>
<xml_diff>
--- a/Code of conduct.docx
+++ b/Code of conduct.docx
@@ -1,33 +1,48 @@
 
 <file path=word/document.xml><?xml version="1.0" encoding="utf-8"?>
-<w:document xmlns:wpc="http://schemas.microsoft.com/office/word/2010/wordprocessingCanvas" xmlns:cx="http://schemas.microsoft.com/office/drawing/2014/chartex" xmlns:cx1="http://schemas.microsoft.com/office/drawing/2015/9/8/chartex" xmlns:mc="http://schemas.openxmlformats.org/markup-compatibility/2006" xmlns:o="urn:schemas-microsoft-com:office:office" xmlns:r="http://schemas.openxmlformats.org/officeDocument/2006/relationships" xmlns:m="http://schemas.openxmlformats.org/officeDocument/2006/math" xmlns:v="urn:schemas-microsoft-com:vml" xmlns:wp14="http://schemas.microsoft.com/office/word/2010/wordprocessingDrawing" xmlns:wp="http://schemas.openxmlformats.org/drawingml/2006/wordprocessingDrawing" xmlns:w10="urn:schemas-microsoft-com:office:word" xmlns:w="http://schemas.openxmlformats.org/wordprocessingml/2006/main" xmlns:w14="http://schemas.microsoft.com/office/word/2010/wordml" xmlns:w15="http://schemas.microsoft.com/office/word/2012/wordml" xmlns:w16se="http://schemas.microsoft.com/office/word/2015/wordml/symex" xmlns:wpg="http://schemas.microsoft.com/office/word/2010/wordprocessingGroup" xmlns:wpi="http://schemas.microsoft.com/office/word/2010/wordprocessingInk" xmlns:wne="http://schemas.microsoft.com/office/word/2006/wordml" xmlns:wps="http://schemas.microsoft.com/office/word/2010/wordprocessingShape" mc:Ignorable="w14 w15 w16se wp14">
+<w:document xmlns:wpc="http://schemas.microsoft.com/office/word/2010/wordprocessingCanvas" xmlns:cx="http://schemas.microsoft.com/office/drawing/2014/chartex" xmlns:mc="http://schemas.openxmlformats.org/markup-compatibility/2006" xmlns:o="urn:schemas-microsoft-com:office:office" xmlns:r="http://schemas.openxmlformats.org/officeDocument/2006/relationships" xmlns:m="http://schemas.openxmlformats.org/officeDocument/2006/math" xmlns:v="urn:schemas-microsoft-com:vml" xmlns:wp14="http://schemas.microsoft.com/office/word/2010/wordprocessingDrawing" xmlns:wp="http://schemas.openxmlformats.org/drawingml/2006/wordprocessingDrawing" xmlns:w10="urn:schemas-microsoft-com:office:word" xmlns:w="http://schemas.openxmlformats.org/wordprocessingml/2006/main" xmlns:w14="http://schemas.microsoft.com/office/word/2010/wordml" xmlns:w15="http://schemas.microsoft.com/office/word/2012/wordml" xmlns:w16se="http://schemas.microsoft.com/office/word/2015/wordml/symex" xmlns:wpg="http://schemas.microsoft.com/office/word/2010/wordprocessingGroup" xmlns:wpi="http://schemas.microsoft.com/office/word/2010/wordprocessingInk" xmlns:wne="http://schemas.microsoft.com/office/word/2006/wordml" xmlns:wps="http://schemas.microsoft.com/office/word/2010/wordprocessingShape" mc:Ignorable="w14 w15 w16se wp14">
   <w:body>
     <w:p>
       <w:pPr>
         <w:jc w:val="center"/>
         <w:rPr>
+          <w:rFonts w:ascii="Times New Roman" w:hAnsi="Times New Roman" w:cs="Times New Roman"/>
           <w:b/>
           <w:sz w:val="36"/>
           <w:szCs w:val="36"/>
-        </w:rPr>
-      </w:pPr>
-      <w:bookmarkStart w:id="0" w:name="_GoBack"/>
-      <w:bookmarkEnd w:id="0"/>
-      <w:r>
-        <w:rPr>
+          <w:u w:val="single"/>
+        </w:rPr>
+      </w:pPr>
+      <w:r>
+        <w:rPr>
+          <w:rFonts w:ascii="Times New Roman" w:hAnsi="Times New Roman" w:cs="Times New Roman"/>
           <w:b/>
           <w:sz w:val="36"/>
           <w:szCs w:val="36"/>
-        </w:rPr>
-        <w:t>Code of conduct</w:t>
-      </w:r>
-    </w:p>
-    <w:p>
-      <w:pPr>
-        <w:jc w:val="center"/>
-        <w:rPr>
+          <w:u w:val="single"/>
+        </w:rPr>
+        <w:t>Code of C</w:t>
+      </w:r>
+      <w:bookmarkStart w:id="0" w:name="_GoBack"/>
+      <w:bookmarkEnd w:id="0"/>
+      <w:r>
+        <w:rPr>
+          <w:rFonts w:ascii="Times New Roman" w:hAnsi="Times New Roman" w:cs="Times New Roman"/>
           <w:b/>
           <w:sz w:val="36"/>
+          <w:szCs w:val="36"/>
+          <w:u w:val="single"/>
+        </w:rPr>
+        <w:t>onduct</w:t>
+      </w:r>
+    </w:p>
+    <w:p>
+      <w:pPr>
+        <w:jc w:val="center"/>
+        <w:rPr>
+          <w:rFonts w:ascii="Times New Roman" w:hAnsi="Times New Roman" w:cs="Times New Roman"/>
+          <w:b/>
+          <w:sz w:val="40"/>
           <w:szCs w:val="36"/>
         </w:rPr>
       </w:pPr>
@@ -40,8 +55,16 @@
           <w:numId w:val="1"/>
         </w:numPr>
         <w:jc w:val="both"/>
-      </w:pPr>
-      <w:r>
+        <w:rPr>
+          <w:rFonts w:ascii="Times New Roman" w:hAnsi="Times New Roman" w:cs="Times New Roman"/>
+          <w:sz w:val="24"/>
+        </w:rPr>
+      </w:pPr>
+      <w:r>
+        <w:rPr>
+          <w:rFonts w:ascii="Times New Roman" w:hAnsi="Times New Roman" w:cs="Times New Roman"/>
+          <w:sz w:val="24"/>
+        </w:rPr>
         <w:t>Don’t be rude or disrespectful to one another</w:t>
       </w:r>
     </w:p>
@@ -49,6 +72,10 @@
       <w:pPr>
         <w:pStyle w:val="ListParagraph"/>
         <w:jc w:val="both"/>
+        <w:rPr>
+          <w:rFonts w:ascii="Times New Roman" w:hAnsi="Times New Roman" w:cs="Times New Roman"/>
+          <w:sz w:val="24"/>
+        </w:rPr>
       </w:pPr>
     </w:p>
     <w:p>
@@ -59,8 +86,16 @@
           <w:numId w:val="1"/>
         </w:numPr>
         <w:jc w:val="both"/>
-      </w:pPr>
-      <w:r>
+        <w:rPr>
+          <w:rFonts w:ascii="Times New Roman" w:hAnsi="Times New Roman" w:cs="Times New Roman"/>
+          <w:sz w:val="24"/>
+        </w:rPr>
+      </w:pPr>
+      <w:r>
+        <w:rPr>
+          <w:rFonts w:ascii="Times New Roman" w:hAnsi="Times New Roman" w:cs="Times New Roman"/>
+          <w:sz w:val="24"/>
+        </w:rPr>
         <w:t>Listen to one another</w:t>
       </w:r>
     </w:p>
@@ -68,6 +103,10 @@
       <w:pPr>
         <w:pStyle w:val="ListParagraph"/>
         <w:jc w:val="both"/>
+        <w:rPr>
+          <w:rFonts w:ascii="Times New Roman" w:hAnsi="Times New Roman" w:cs="Times New Roman"/>
+          <w:sz w:val="24"/>
+        </w:rPr>
       </w:pPr>
     </w:p>
     <w:p>
@@ -78,8 +117,16 @@
           <w:numId w:val="1"/>
         </w:numPr>
         <w:jc w:val="both"/>
-      </w:pPr>
-      <w:r>
+        <w:rPr>
+          <w:rFonts w:ascii="Times New Roman" w:hAnsi="Times New Roman" w:cs="Times New Roman"/>
+          <w:sz w:val="24"/>
+        </w:rPr>
+      </w:pPr>
+      <w:r>
+        <w:rPr>
+          <w:rFonts w:ascii="Times New Roman" w:hAnsi="Times New Roman" w:cs="Times New Roman"/>
+          <w:sz w:val="24"/>
+        </w:rPr>
         <w:t>Help one another</w:t>
       </w:r>
     </w:p>
@@ -87,6 +134,10 @@
       <w:pPr>
         <w:pStyle w:val="ListParagraph"/>
         <w:jc w:val="both"/>
+        <w:rPr>
+          <w:rFonts w:ascii="Times New Roman" w:hAnsi="Times New Roman" w:cs="Times New Roman"/>
+          <w:sz w:val="24"/>
+        </w:rPr>
       </w:pPr>
     </w:p>
     <w:p>
@@ -97,17 +148,26 @@
           <w:numId w:val="1"/>
         </w:numPr>
         <w:jc w:val="both"/>
-      </w:pPr>
-      <w:r>
-        <w:t>If work isn’t done or a team member misses meetings repeatedly, he/sh</w:t>
-      </w:r>
-      <w:r>
-        <w:t>e has to buy snacks for everyone</w:t>
+        <w:rPr>
+          <w:rFonts w:ascii="Times New Roman" w:hAnsi="Times New Roman" w:cs="Times New Roman"/>
+          <w:sz w:val="24"/>
+        </w:rPr>
+      </w:pPr>
+      <w:r>
+        <w:rPr>
+          <w:rFonts w:ascii="Times New Roman" w:hAnsi="Times New Roman" w:cs="Times New Roman"/>
+          <w:sz w:val="24"/>
+        </w:rPr>
+        <w:t>If work isn’t done or a team member misses meetings repeatedly, he/she has to buy snacks for everyone</w:t>
       </w:r>
     </w:p>
     <w:p>
       <w:pPr>
         <w:pStyle w:val="ListParagraph"/>
+        <w:rPr>
+          <w:rFonts w:ascii="Times New Roman" w:hAnsi="Times New Roman" w:cs="Times New Roman"/>
+          <w:sz w:val="24"/>
+        </w:rPr>
       </w:pPr>
     </w:p>
     <w:p>
@@ -118,14 +178,40 @@
           <w:numId w:val="1"/>
         </w:numPr>
         <w:jc w:val="both"/>
-      </w:pPr>
-      <w:r>
-        <w:t>If a member is unreachable for a whole day, he/she has to pay a fine</w:t>
+        <w:rPr>
+          <w:rFonts w:ascii="Times New Roman" w:hAnsi="Times New Roman" w:cs="Times New Roman"/>
+          <w:sz w:val="24"/>
+        </w:rPr>
+      </w:pPr>
+      <w:r>
+        <w:rPr>
+          <w:rFonts w:ascii="Times New Roman" w:hAnsi="Times New Roman" w:cs="Times New Roman"/>
+          <w:sz w:val="24"/>
+        </w:rPr>
+        <w:t xml:space="preserve">If a </w:t>
+      </w:r>
+      <w:r>
+        <w:rPr>
+          <w:rFonts w:ascii="Times New Roman" w:hAnsi="Times New Roman" w:cs="Times New Roman"/>
+          <w:sz w:val="24"/>
+        </w:rPr>
+        <w:t xml:space="preserve">team </w:t>
+      </w:r>
+      <w:r>
+        <w:rPr>
+          <w:rFonts w:ascii="Times New Roman" w:hAnsi="Times New Roman" w:cs="Times New Roman"/>
+          <w:sz w:val="24"/>
+        </w:rPr>
+        <w:t>member is unreachable for a whole day, he/she has to pay a fine</w:t>
       </w:r>
     </w:p>
     <w:p>
       <w:pPr>
         <w:pStyle w:val="ListParagraph"/>
+        <w:rPr>
+          <w:rFonts w:ascii="Times New Roman" w:hAnsi="Times New Roman" w:cs="Times New Roman"/>
+          <w:sz w:val="24"/>
+        </w:rPr>
       </w:pPr>
     </w:p>
     <w:p>
@@ -136,9 +222,38 @@
           <w:numId w:val="1"/>
         </w:numPr>
         <w:jc w:val="both"/>
-      </w:pPr>
-      <w:r>
-        <w:t>Do inform other members if you’re going to be late/absent</w:t>
+        <w:rPr>
+          <w:rFonts w:ascii="Times New Roman" w:hAnsi="Times New Roman" w:cs="Times New Roman"/>
+          <w:sz w:val="24"/>
+        </w:rPr>
+      </w:pPr>
+      <w:r>
+        <w:rPr>
+          <w:rFonts w:ascii="Times New Roman" w:hAnsi="Times New Roman" w:cs="Times New Roman"/>
+          <w:sz w:val="24"/>
+        </w:rPr>
+        <w:t xml:space="preserve">Inform </w:t>
+      </w:r>
+      <w:r>
+        <w:rPr>
+          <w:rFonts w:ascii="Times New Roman" w:hAnsi="Times New Roman" w:cs="Times New Roman"/>
+          <w:sz w:val="24"/>
+        </w:rPr>
+        <w:t xml:space="preserve">other </w:t>
+      </w:r>
+      <w:r>
+        <w:rPr>
+          <w:rFonts w:ascii="Times New Roman" w:hAnsi="Times New Roman" w:cs="Times New Roman"/>
+          <w:sz w:val="24"/>
+        </w:rPr>
+        <w:t xml:space="preserve">team </w:t>
+      </w:r>
+      <w:r>
+        <w:rPr>
+          <w:rFonts w:ascii="Times New Roman" w:hAnsi="Times New Roman" w:cs="Times New Roman"/>
+          <w:sz w:val="24"/>
+        </w:rPr>
+        <w:t>members if you’re going to be late/absent</w:t>
       </w:r>
     </w:p>
     <w:sectPr>
@@ -152,7 +267,7 @@
 </file>
 
 <file path=word/numbering.xml><?xml version="1.0" encoding="utf-8"?>
-<w:numbering xmlns:wpc="http://schemas.microsoft.com/office/word/2010/wordprocessingCanvas" xmlns:cx="http://schemas.microsoft.com/office/drawing/2014/chartex" xmlns:cx1="http://schemas.microsoft.com/office/drawing/2015/9/8/chartex" xmlns:mc="http://schemas.openxmlformats.org/markup-compatibility/2006" xmlns:o="urn:schemas-microsoft-com:office:office" xmlns:r="http://schemas.openxmlformats.org/officeDocument/2006/relationships" xmlns:m="http://schemas.openxmlformats.org/officeDocument/2006/math" xmlns:v="urn:schemas-microsoft-com:vml" xmlns:wp14="http://schemas.microsoft.com/office/word/2010/wordprocessingDrawing" xmlns:wp="http://schemas.openxmlformats.org/drawingml/2006/wordprocessingDrawing" xmlns:w10="urn:schemas-microsoft-com:office:word" xmlns:w="http://schemas.openxmlformats.org/wordprocessingml/2006/main" xmlns:w14="http://schemas.microsoft.com/office/word/2010/wordml" xmlns:w15="http://schemas.microsoft.com/office/word/2012/wordml" xmlns:w16se="http://schemas.microsoft.com/office/word/2015/wordml/symex" xmlns:wpg="http://schemas.microsoft.com/office/word/2010/wordprocessingGroup" xmlns:wpi="http://schemas.microsoft.com/office/word/2010/wordprocessingInk" xmlns:wne="http://schemas.microsoft.com/office/word/2006/wordml" xmlns:wps="http://schemas.microsoft.com/office/word/2010/wordprocessingShape" mc:Ignorable="w14 w15 w16se wp14">
+<w:numbering xmlns:wpc="http://schemas.microsoft.com/office/word/2010/wordprocessingCanvas" xmlns:cx="http://schemas.microsoft.com/office/drawing/2014/chartex" xmlns:mc="http://schemas.openxmlformats.org/markup-compatibility/2006" xmlns:o="urn:schemas-microsoft-com:office:office" xmlns:r="http://schemas.openxmlformats.org/officeDocument/2006/relationships" xmlns:m="http://schemas.openxmlformats.org/officeDocument/2006/math" xmlns:v="urn:schemas-microsoft-com:vml" xmlns:wp14="http://schemas.microsoft.com/office/word/2010/wordprocessingDrawing" xmlns:wp="http://schemas.openxmlformats.org/drawingml/2006/wordprocessingDrawing" xmlns:w10="urn:schemas-microsoft-com:office:word" xmlns:w="http://schemas.openxmlformats.org/wordprocessingml/2006/main" xmlns:w14="http://schemas.microsoft.com/office/word/2010/wordml" xmlns:w15="http://schemas.microsoft.com/office/word/2012/wordml" xmlns:w16se="http://schemas.microsoft.com/office/word/2015/wordml/symex" xmlns:wpg="http://schemas.microsoft.com/office/word/2010/wordprocessingGroup" xmlns:wpi="http://schemas.microsoft.com/office/word/2010/wordprocessingInk" xmlns:wne="http://schemas.microsoft.com/office/word/2006/wordml" xmlns:wps="http://schemas.microsoft.com/office/word/2010/wordprocessingShape" mc:Ignorable="w14 w15 w16se wp14">
   <w:abstractNum w:abstractNumId="0" w15:restartNumberingAfterBreak="0">
     <w:nsid w:val="5C044D97"/>
     <w:multiLevelType w:val="hybridMultilevel"/>

</xml_diff>